<commit_message>
Changed mistake in pdf doc
</commit_message>
<xml_diff>
--- a/SkyCraft_Abstract.docx
+++ b/SkyCraft_Abstract.docx
@@ -32,42 +32,6 @@
                 <w:lang w:val="en-GB"/>
               </w:rPr>
             </w:pPr>
-            <w:r>
-              <w:rPr>
-                <w:rFonts w:ascii="Gill Sans MT" w:hAnsi="Gill Sans MT"/>
-                <w:lang w:val="en-GB"/>
-              </w:rPr>
-              <w:fldChar w:fldCharType="begin"/>
-            </w:r>
-            <w:r>
-              <w:rPr>
-                <w:rFonts w:ascii="Gill Sans MT" w:hAnsi="Gill Sans MT"/>
-                <w:lang w:val="en-GB"/>
-              </w:rPr>
-              <w:instrText xml:space="preserve"> AUTHOR   \* MERGEFORMAT </w:instrText>
-            </w:r>
-            <w:r>
-              <w:rPr>
-                <w:rFonts w:ascii="Gill Sans MT" w:hAnsi="Gill Sans MT"/>
-                <w:lang w:val="en-GB"/>
-              </w:rPr>
-              <w:fldChar w:fldCharType="separate"/>
-            </w:r>
-            <w:r>
-              <w:rPr>
-                <w:rFonts w:ascii="Gill Sans MT" w:hAnsi="Gill Sans MT"/>
-                <w:noProof/>
-                <w:lang w:val="en-GB"/>
-              </w:rPr>
-              <w:t>Roland Dardel</w:t>
-            </w:r>
-            <w:r>
-              <w:rPr>
-                <w:rFonts w:ascii="Gill Sans MT" w:hAnsi="Gill Sans MT"/>
-                <w:lang w:val="en-GB"/>
-              </w:rPr>
-              <w:fldChar w:fldCharType="end"/>
-            </w:r>
             <w:r>
               <w:rPr>
                 <w:rFonts w:ascii="Gill Sans MT" w:hAnsi="Gill Sans MT"/>
@@ -1621,12 +1585,14 @@
 </file>
 
 <file path=customXml/item1.xml><?xml version="1.0" encoding="utf-8"?>
-<?mso-contentType ?>
-<FormTemplates xmlns="http://schemas.microsoft.com/sharepoint/v3/contenttype/forms">
-  <Display>DocumentLibraryForm</Display>
-  <Edit>DocumentLibraryForm</Edit>
-  <New>DocumentLibraryForm</New>
-</FormTemplates>
+<p:properties xmlns:p="http://schemas.microsoft.com/office/2006/metadata/properties" xmlns:xsi="http://www.w3.org/2001/XMLSchema-instance" xmlns:pc="http://schemas.microsoft.com/office/infopath/2007/PartnerControls">
+  <documentManagement>
+    <lcf76f155ced4ddcb4097134ff3c332f xmlns="7757a7e1-3e77-4805-93ce-a08f635e5ab4">
+      <Terms xmlns="http://schemas.microsoft.com/office/infopath/2007/PartnerControls"/>
+    </lcf76f155ced4ddcb4097134ff3c332f>
+    <TaxCatchAll xmlns="d705bb00-f6b7-4781-ad35-ccb6055c60b9" xsi:nil="true"/>
+  </documentManagement>
+</p:properties>
 </file>
 
 <file path=customXml/item2.xml><?xml version="1.0" encoding="utf-8"?>
@@ -1813,20 +1779,21 @@
 </file>
 
 <file path=customXml/item3.xml><?xml version="1.0" encoding="utf-8"?>
-<p:properties xmlns:p="http://schemas.microsoft.com/office/2006/metadata/properties" xmlns:xsi="http://www.w3.org/2001/XMLSchema-instance" xmlns:pc="http://schemas.microsoft.com/office/infopath/2007/PartnerControls">
-  <documentManagement>
-    <lcf76f155ced4ddcb4097134ff3c332f xmlns="7757a7e1-3e77-4805-93ce-a08f635e5ab4">
-      <Terms xmlns="http://schemas.microsoft.com/office/infopath/2007/PartnerControls"/>
-    </lcf76f155ced4ddcb4097134ff3c332f>
-    <TaxCatchAll xmlns="d705bb00-f6b7-4781-ad35-ccb6055c60b9" xsi:nil="true"/>
-  </documentManagement>
-</p:properties>
+<?mso-contentType ?>
+<FormTemplates xmlns="http://schemas.microsoft.com/sharepoint/v3/contenttype/forms">
+  <Display>DocumentLibraryForm</Display>
+  <Edit>DocumentLibraryForm</Edit>
+  <New>DocumentLibraryForm</New>
+</FormTemplates>
 </file>
 
 <file path=customXml/itemProps1.xml><?xml version="1.0" encoding="utf-8"?>
-<ds:datastoreItem xmlns:ds="http://schemas.openxmlformats.org/officeDocument/2006/customXml" ds:itemID="{D0DA2783-196B-47B9-8002-576A3BE63A17}">
+<ds:datastoreItem xmlns:ds="http://schemas.openxmlformats.org/officeDocument/2006/customXml" ds:itemID="{0D2AB821-C330-4340-BF67-02BDF3AD2D33}">
   <ds:schemaRefs>
-    <ds:schemaRef ds:uri="http://schemas.microsoft.com/sharepoint/v3/contenttype/forms"/>
+    <ds:schemaRef ds:uri="http://schemas.microsoft.com/office/2006/metadata/properties"/>
+    <ds:schemaRef ds:uri="http://schemas.microsoft.com/office/infopath/2007/PartnerControls"/>
+    <ds:schemaRef ds:uri="7757a7e1-3e77-4805-93ce-a08f635e5ab4"/>
+    <ds:schemaRef ds:uri="d705bb00-f6b7-4781-ad35-ccb6055c60b9"/>
   </ds:schemaRefs>
 </ds:datastoreItem>
 </file>
@@ -1851,12 +1818,9 @@
 </file>
 
 <file path=customXml/itemProps3.xml><?xml version="1.0" encoding="utf-8"?>
-<ds:datastoreItem xmlns:ds="http://schemas.openxmlformats.org/officeDocument/2006/customXml" ds:itemID="{0D2AB821-C330-4340-BF67-02BDF3AD2D33}">
+<ds:datastoreItem xmlns:ds="http://schemas.openxmlformats.org/officeDocument/2006/customXml" ds:itemID="{D0DA2783-196B-47B9-8002-576A3BE63A17}">
   <ds:schemaRefs>
-    <ds:schemaRef ds:uri="http://schemas.microsoft.com/office/2006/metadata/properties"/>
-    <ds:schemaRef ds:uri="http://schemas.microsoft.com/office/infopath/2007/PartnerControls"/>
-    <ds:schemaRef ds:uri="7757a7e1-3e77-4805-93ce-a08f635e5ab4"/>
-    <ds:schemaRef ds:uri="d705bb00-f6b7-4781-ad35-ccb6055c60b9"/>
+    <ds:schemaRef ds:uri="http://schemas.microsoft.com/sharepoint/v3/contenttype/forms"/>
   </ds:schemaRefs>
 </ds:datastoreItem>
 </file>
</xml_diff>